<commit_message>
poprawa literówek w plikach z programowania
</commit_message>
<xml_diff>
--- a/podstawy-programowania/tydz2-teoria.docx
+++ b/podstawy-programowania/tydz2-teoria.docx
@@ -32,6 +32,7 @@
     <w:p>
       <w:pPr>
         <w:numPr>
+          <w:ilvl w:val="0"/>
           <w:numId w:val="0"/>
         </w:numPr>
         <w:ind w:leftChars="0"/>
@@ -61,7 +62,6 @@
           </w14:textFill>
         </w:rPr>
       </w:pPr>
-      <w:bookmarkStart w:id="0" w:name="_GoBack"/>
       <w:r>
         <w:rPr>
           <w:rFonts w:hint="default"/>
@@ -106,17 +106,7 @@
           <w:szCs w:val="24"/>
           <w:lang w:val="pl-PL"/>
         </w:rPr>
-        <w:t>W</w:t>
-      </w:r>
-      <w:bookmarkEnd w:id="0"/>
-      <w:r>
-        <w:rPr>
-          <w:rFonts w:hint="default"/>
-          <w:sz w:val="24"/>
-          <w:szCs w:val="24"/>
-          <w:lang w:val="pl-PL"/>
-        </w:rPr>
-        <w:t>iedzieć co to jest wyrażenie logiczne. Zadeklarować zmienną logiczną.</w:t>
+        <w:t>Wiedzieć co to jest wyrażenie logiczne. Zadeklarować zmienną logiczną.</w:t>
       </w:r>
     </w:p>
     <w:p>
@@ -368,6 +358,7 @@
     <w:p>
       <w:pPr>
         <w:numPr>
+          <w:ilvl w:val="0"/>
           <w:numId w:val="0"/>
         </w:numPr>
         <w:rPr>
@@ -448,6 +439,7 @@
     <w:p>
       <w:pPr>
         <w:numPr>
+          <w:ilvl w:val="0"/>
           <w:numId w:val="0"/>
         </w:numPr>
         <w:tabs>
@@ -2628,7 +2620,19 @@
           <w:vertAlign w:val="baseline"/>
           <w:lang w:val="pl-PL"/>
         </w:rPr>
-        <w:t xml:space="preserve">) </w:t>
+        <w:t>)) cout &lt;&lt;</w:t>
+      </w:r>
+      <w:bookmarkStart w:id="0" w:name="_GoBack"/>
+      <w:bookmarkEnd w:id="0"/>
+      <w:r>
+        <w:rPr>
+          <w:rFonts w:hint="default" w:ascii="Courier New" w:hAnsi="Courier New" w:cs="Courier New"/>
+          <w:sz w:val="24"/>
+          <w:szCs w:val="24"/>
+          <w:vertAlign w:val="baseline"/>
+          <w:lang w:val="pl-PL"/>
+        </w:rPr>
+        <w:t xml:space="preserve"> </w:t>
       </w:r>
       <w:r>
         <w:rPr>
@@ -2726,6 +2730,7 @@
     <w:p>
       <w:pPr>
         <w:numPr>
+          <w:ilvl w:val="0"/>
           <w:numId w:val="0"/>
         </w:numPr>
         <w:ind w:left="420" w:leftChars="0" w:firstLine="420" w:firstLineChars="0"/>
@@ -2807,6 +2812,7 @@
     <w:p>
       <w:pPr>
         <w:numPr>
+          <w:ilvl w:val="0"/>
           <w:numId w:val="0"/>
         </w:numPr>
         <w:ind w:left="420" w:leftChars="0" w:firstLine="420" w:firstLineChars="0"/>
@@ -2852,6 +2858,7 @@
     <w:p>
       <w:pPr>
         <w:numPr>
+          <w:ilvl w:val="0"/>
           <w:numId w:val="0"/>
         </w:numPr>
         <w:ind w:left="420" w:leftChars="0" w:firstLine="420" w:firstLineChars="0"/>

</xml_diff>

<commit_message>
dodane tabele w programowaniu
</commit_message>
<xml_diff>
--- a/podstawy-programowania/tydz2-teoria.docx
+++ b/podstawy-programowania/tydz2-teoria.docx
@@ -180,7 +180,7 @@
           <w:szCs w:val="24"/>
           <w:lang w:val="pl-PL"/>
         </w:rPr>
-        <w:t>Wiedzić jak działa operator sumy logicznej</w:t>
+        <w:t>Wiedzieć jak działa operator sumy logicznej</w:t>
       </w:r>
       <w:r>
         <w:rPr>
@@ -202,6 +202,782 @@
         </w:rPr>
         <w:t>||</w:t>
       </w:r>
+    </w:p>
+    <w:tbl>
+      <w:tblPr>
+        <w:tblStyle w:val="6"/>
+        <w:tblW w:w="6915" w:type="dxa"/>
+        <w:tblInd w:w="594" w:type="dxa"/>
+        <w:tblBorders>
+          <w:top w:val="single" w:color="auto" w:sz="4" w:space="0"/>
+          <w:left w:val="single" w:color="auto" w:sz="4" w:space="0"/>
+          <w:bottom w:val="single" w:color="auto" w:sz="4" w:space="0"/>
+          <w:right w:val="single" w:color="auto" w:sz="4" w:space="0"/>
+          <w:insideH w:val="single" w:color="auto" w:sz="4" w:space="0"/>
+          <w:insideV w:val="single" w:color="auto" w:sz="4" w:space="0"/>
+        </w:tblBorders>
+        <w:tblLayout w:type="fixed"/>
+        <w:tblCellMar>
+          <w:top w:w="0" w:type="dxa"/>
+          <w:left w:w="108" w:type="dxa"/>
+          <w:bottom w:w="0" w:type="dxa"/>
+          <w:right w:w="108" w:type="dxa"/>
+        </w:tblCellMar>
+      </w:tblPr>
+      <w:tblGrid>
+        <w:gridCol w:w="1725"/>
+        <w:gridCol w:w="1725"/>
+        <w:gridCol w:w="3465"/>
+      </w:tblGrid>
+      <w:tr>
+        <w:tblPrEx>
+          <w:tblBorders>
+            <w:top w:val="single" w:color="auto" w:sz="4" w:space="0"/>
+            <w:left w:val="single" w:color="auto" w:sz="4" w:space="0"/>
+            <w:bottom w:val="single" w:color="auto" w:sz="4" w:space="0"/>
+            <w:right w:val="single" w:color="auto" w:sz="4" w:space="0"/>
+            <w:insideH w:val="single" w:color="auto" w:sz="4" w:space="0"/>
+            <w:insideV w:val="single" w:color="auto" w:sz="4" w:space="0"/>
+          </w:tblBorders>
+          <w:tblLayout w:type="fixed"/>
+          <w:tblCellMar>
+            <w:top w:w="0" w:type="dxa"/>
+            <w:left w:w="108" w:type="dxa"/>
+            <w:bottom w:w="0" w:type="dxa"/>
+            <w:right w:w="108" w:type="dxa"/>
+          </w:tblCellMar>
+        </w:tblPrEx>
+        <w:tc>
+          <w:tcPr>
+            <w:tcW w:w="1725" w:type="dxa"/>
+          </w:tcPr>
+          <w:p>
+            <w:pPr>
+              <w:numPr>
+                <w:ilvl w:val="0"/>
+                <w:numId w:val="0"/>
+              </w:numPr>
+              <w:jc w:val="center"/>
+              <w:rPr>
+                <w:rFonts w:hint="default"/>
+                <w:sz w:val="24"/>
+                <w:szCs w:val="24"/>
+                <w:vertAlign w:val="baseline"/>
+                <w:lang w:val="pl-PL"/>
+              </w:rPr>
+            </w:pPr>
+            <w:r>
+              <w:rPr>
+                <w:rFonts w:hint="default"/>
+                <w:sz w:val="24"/>
+                <w:szCs w:val="24"/>
+                <w:vertAlign w:val="baseline"/>
+                <w:lang w:val="pl-PL"/>
+              </w:rPr>
+              <w:t>wyrażenie1</w:t>
+            </w:r>
+          </w:p>
+        </w:tc>
+        <w:tc>
+          <w:tcPr>
+            <w:tcW w:w="1725" w:type="dxa"/>
+          </w:tcPr>
+          <w:p>
+            <w:pPr>
+              <w:numPr>
+                <w:ilvl w:val="0"/>
+                <w:numId w:val="0"/>
+              </w:numPr>
+              <w:jc w:val="center"/>
+              <w:rPr>
+                <w:rFonts w:hint="default"/>
+                <w:sz w:val="24"/>
+                <w:szCs w:val="24"/>
+                <w:vertAlign w:val="baseline"/>
+                <w:lang w:val="pl-PL"/>
+              </w:rPr>
+            </w:pPr>
+            <w:r>
+              <w:rPr>
+                <w:rFonts w:hint="default"/>
+                <w:sz w:val="24"/>
+                <w:szCs w:val="24"/>
+                <w:vertAlign w:val="baseline"/>
+                <w:lang w:val="pl-PL"/>
+              </w:rPr>
+              <w:t>wyrażenie2</w:t>
+            </w:r>
+          </w:p>
+        </w:tc>
+        <w:tc>
+          <w:tcPr>
+            <w:tcW w:w="3465" w:type="dxa"/>
+          </w:tcPr>
+          <w:p>
+            <w:pPr>
+              <w:numPr>
+                <w:ilvl w:val="0"/>
+                <w:numId w:val="0"/>
+              </w:numPr>
+              <w:jc w:val="center"/>
+              <w:rPr>
+                <w:rFonts w:hint="default"/>
+                <w:sz w:val="24"/>
+                <w:szCs w:val="24"/>
+                <w:vertAlign w:val="baseline"/>
+                <w:lang w:val="pl-PL"/>
+              </w:rPr>
+            </w:pPr>
+            <w:r>
+              <w:rPr>
+                <w:rFonts w:hint="default"/>
+                <w:sz w:val="24"/>
+                <w:szCs w:val="24"/>
+                <w:vertAlign w:val="baseline"/>
+                <w:lang w:val="pl-PL"/>
+              </w:rPr>
+              <w:t>wyrażenie1 &amp;&amp; wyrażenie2</w:t>
+            </w:r>
+          </w:p>
+        </w:tc>
+      </w:tr>
+      <w:tr>
+        <w:tblPrEx>
+          <w:tblBorders>
+            <w:top w:val="single" w:color="auto" w:sz="4" w:space="0"/>
+            <w:left w:val="single" w:color="auto" w:sz="4" w:space="0"/>
+            <w:bottom w:val="single" w:color="auto" w:sz="4" w:space="0"/>
+            <w:right w:val="single" w:color="auto" w:sz="4" w:space="0"/>
+            <w:insideH w:val="single" w:color="auto" w:sz="4" w:space="0"/>
+            <w:insideV w:val="single" w:color="auto" w:sz="4" w:space="0"/>
+          </w:tblBorders>
+          <w:tblLayout w:type="fixed"/>
+          <w:tblCellMar>
+            <w:top w:w="0" w:type="dxa"/>
+            <w:left w:w="108" w:type="dxa"/>
+            <w:bottom w:w="0" w:type="dxa"/>
+            <w:right w:w="108" w:type="dxa"/>
+          </w:tblCellMar>
+        </w:tblPrEx>
+        <w:tc>
+          <w:tcPr>
+            <w:tcW w:w="1725" w:type="dxa"/>
+          </w:tcPr>
+          <w:p>
+            <w:pPr>
+              <w:numPr>
+                <w:ilvl w:val="0"/>
+                <w:numId w:val="0"/>
+              </w:numPr>
+              <w:jc w:val="center"/>
+              <w:rPr>
+                <w:rFonts w:hint="default"/>
+                <w:sz w:val="24"/>
+                <w:szCs w:val="24"/>
+                <w:vertAlign w:val="baseline"/>
+                <w:lang w:val="pl-PL"/>
+              </w:rPr>
+            </w:pPr>
+            <w:r>
+              <w:rPr>
+                <w:rFonts w:hint="default"/>
+                <w:sz w:val="24"/>
+                <w:szCs w:val="24"/>
+                <w:vertAlign w:val="baseline"/>
+                <w:lang w:val="pl-PL"/>
+              </w:rPr>
+              <w:t>false</w:t>
+            </w:r>
+          </w:p>
+        </w:tc>
+        <w:tc>
+          <w:tcPr>
+            <w:tcW w:w="1725" w:type="dxa"/>
+          </w:tcPr>
+          <w:p>
+            <w:pPr>
+              <w:numPr>
+                <w:ilvl w:val="0"/>
+                <w:numId w:val="0"/>
+              </w:numPr>
+              <w:jc w:val="center"/>
+              <w:rPr>
+                <w:rFonts w:hint="default"/>
+                <w:sz w:val="24"/>
+                <w:szCs w:val="24"/>
+                <w:vertAlign w:val="baseline"/>
+                <w:lang w:val="pl-PL"/>
+              </w:rPr>
+            </w:pPr>
+            <w:r>
+              <w:rPr>
+                <w:rFonts w:hint="default"/>
+                <w:sz w:val="24"/>
+                <w:szCs w:val="24"/>
+                <w:vertAlign w:val="baseline"/>
+                <w:lang w:val="pl-PL"/>
+              </w:rPr>
+              <w:t>false</w:t>
+            </w:r>
+          </w:p>
+        </w:tc>
+        <w:tc>
+          <w:tcPr>
+            <w:tcW w:w="3465" w:type="dxa"/>
+          </w:tcPr>
+          <w:p>
+            <w:pPr>
+              <w:numPr>
+                <w:ilvl w:val="0"/>
+                <w:numId w:val="0"/>
+              </w:numPr>
+              <w:jc w:val="center"/>
+              <w:rPr>
+                <w:rFonts w:hint="default"/>
+                <w:sz w:val="24"/>
+                <w:szCs w:val="24"/>
+                <w:vertAlign w:val="baseline"/>
+                <w:lang w:val="pl-PL"/>
+              </w:rPr>
+            </w:pPr>
+            <w:r>
+              <w:rPr>
+                <w:sz w:val="24"/>
+              </w:rPr>
+              <mc:AlternateContent>
+                <mc:Choice Requires="wps">
+                  <w:drawing>
+                    <wp:anchor distT="0" distB="0" distL="114300" distR="114300" simplePos="0" relativeHeight="251661312" behindDoc="0" locked="0" layoutInCell="1" allowOverlap="1">
+                      <wp:simplePos x="0" y="0"/>
+                      <wp:positionH relativeFrom="column">
+                        <wp:posOffset>2536190</wp:posOffset>
+                      </wp:positionH>
+                      <wp:positionV relativeFrom="paragraph">
+                        <wp:posOffset>25400</wp:posOffset>
+                      </wp:positionV>
+                      <wp:extent cx="1162050" cy="600075"/>
+                      <wp:effectExtent l="762000" t="6350" r="19050" b="22225"/>
+                      <wp:wrapNone/>
+                      <wp:docPr id="3" name="Objaśnienie owalne 3"/>
+                      <wp:cNvGraphicFramePr/>
+                      <a:graphic xmlns:a="http://schemas.openxmlformats.org/drawingml/2006/main">
+                        <a:graphicData uri="http://schemas.microsoft.com/office/word/2010/wordprocessingShape">
+                          <wps:wsp>
+                            <wps:cNvSpPr/>
+                            <wps:spPr>
+                              <a:xfrm>
+                                <a:off x="6542405" y="2717800"/>
+                                <a:ext cx="1162050" cy="600075"/>
+                              </a:xfrm>
+                              <a:prstGeom prst="wedgeEllipseCallout">
+                                <a:avLst>
+                                  <a:gd name="adj1" fmla="val -111256"/>
+                                  <a:gd name="adj2" fmla="val -40370"/>
+                                </a:avLst>
+                              </a:prstGeom>
+                              <a:solidFill>
+                                <a:schemeClr val="accent1">
+                                  <a:lumMod val="40000"/>
+                                  <a:lumOff val="60000"/>
+                                </a:schemeClr>
+                              </a:solidFill>
+                            </wps:spPr>
+                            <wps:style>
+                              <a:lnRef idx="2">
+                                <a:schemeClr val="accent1">
+                                  <a:shade val="50000"/>
+                                </a:schemeClr>
+                              </a:lnRef>
+                              <a:fillRef idx="1">
+                                <a:schemeClr val="accent1"/>
+                              </a:fillRef>
+                              <a:effectRef idx="0">
+                                <a:schemeClr val="accent1"/>
+                              </a:effectRef>
+                              <a:fontRef idx="minor">
+                                <a:schemeClr val="lt1"/>
+                              </a:fontRef>
+                            </wps:style>
+                            <wps:txbx>
+                              <w:txbxContent>
+                                <w:p>
+                                  <w:pPr>
+                                    <w:jc w:val="center"/>
+                                    <w:rPr>
+                                      <w:rFonts w:hint="default"/>
+                                      <w:color w:val="000000" w:themeColor="text1"/>
+                                      <w:lang w:val="pl-PL"/>
+                                      <w14:textFill>
+                                        <w14:solidFill>
+                                          <w14:schemeClr w14:val="tx1"/>
+                                        </w14:solidFill>
+                                      </w14:textFill>
+                                    </w:rPr>
+                                  </w:pPr>
+                                  <w:r>
+                                    <w:rPr>
+                                      <w:rFonts w:hint="default"/>
+                                      <w:color w:val="000000" w:themeColor="text1"/>
+                                      <w:lang w:val="pl-PL"/>
+                                      <w14:textFill>
+                                        <w14:solidFill>
+                                          <w14:schemeClr w14:val="tx1"/>
+                                        </w14:solidFill>
+                                      </w14:textFill>
+                                    </w:rPr>
+                                    <w:t xml:space="preserve">Tylko tu jest </w:t>
+                                  </w:r>
+                                  <w:r>
+                                    <w:rPr>
+                                      <w:rFonts w:hint="default"/>
+                                      <w:b/>
+                                      <w:bCs/>
+                                      <w:color w:val="000000" w:themeColor="text1"/>
+                                      <w:lang w:val="pl-PL"/>
+                                      <w14:textFill>
+                                        <w14:solidFill>
+                                          <w14:schemeClr w14:val="tx1"/>
+                                        </w14:solidFill>
+                                      </w14:textFill>
+                                    </w:rPr>
+                                    <w:t>false</w:t>
+                                  </w:r>
+                                </w:p>
+                              </w:txbxContent>
+                            </wps:txbx>
+                            <wps:bodyPr rot="0" spcFirstLastPara="0" vertOverflow="overflow" horzOverflow="overflow" vert="horz" wrap="square" lIns="91440" tIns="45720" rIns="91440" bIns="45720" numCol="1" spcCol="0" rtlCol="0" fromWordArt="0" anchor="ctr" anchorCtr="0" forceAA="0" compatLnSpc="1">
+                              <a:noAutofit/>
+                            </wps:bodyPr>
+                          </wps:wsp>
+                        </a:graphicData>
+                      </a:graphic>
+                    </wp:anchor>
+                  </w:drawing>
+                </mc:Choice>
+                <mc:Fallback>
+                  <w:pict>
+                    <v:shape id="_x0000_s1026" o:spid="_x0000_s1026" o:spt="63" type="#_x0000_t63" style="position:absolute;left:0pt;margin-left:199.7pt;margin-top:2pt;height:47.25pt;width:91.5pt;z-index:251661312;v-text-anchor:middle;mso-width-relative:page;mso-height-relative:page;" fillcolor="#BDD7EE [1300]" filled="t" stroked="t" coordsize="21600,21600" o:gfxdata="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" adj="-13231,2080">
+                      <v:fill on="t" focussize="0,0"/>
+                      <v:stroke weight="1pt" color="#41719C [3204]" miterlimit="8" joinstyle="miter"/>
+                      <v:imagedata o:title=""/>
+                      <o:lock v:ext="edit" aspectratio="f"/>
+                      <v:textbox>
+                        <w:txbxContent>
+                          <w:p>
+                            <w:pPr>
+                              <w:jc w:val="center"/>
+                              <w:rPr>
+                                <w:rFonts w:hint="default"/>
+                                <w:color w:val="000000" w:themeColor="text1"/>
+                                <w:lang w:val="pl-PL"/>
+                                <w14:textFill>
+                                  <w14:solidFill>
+                                    <w14:schemeClr w14:val="tx1"/>
+                                  </w14:solidFill>
+                                </w14:textFill>
+                              </w:rPr>
+                            </w:pPr>
+                            <w:r>
+                              <w:rPr>
+                                <w:rFonts w:hint="default"/>
+                                <w:color w:val="000000" w:themeColor="text1"/>
+                                <w:lang w:val="pl-PL"/>
+                                <w14:textFill>
+                                  <w14:solidFill>
+                                    <w14:schemeClr w14:val="tx1"/>
+                                  </w14:solidFill>
+                                </w14:textFill>
+                              </w:rPr>
+                              <w:t xml:space="preserve">Tylko tu jest </w:t>
+                            </w:r>
+                            <w:r>
+                              <w:rPr>
+                                <w:rFonts w:hint="default"/>
+                                <w:b/>
+                                <w:bCs/>
+                                <w:color w:val="000000" w:themeColor="text1"/>
+                                <w:lang w:val="pl-PL"/>
+                                <w14:textFill>
+                                  <w14:solidFill>
+                                    <w14:schemeClr w14:val="tx1"/>
+                                  </w14:solidFill>
+                                </w14:textFill>
+                              </w:rPr>
+                              <w:t>false</w:t>
+                            </w:r>
+                          </w:p>
+                        </w:txbxContent>
+                      </v:textbox>
+                    </v:shape>
+                  </w:pict>
+                </mc:Fallback>
+              </mc:AlternateContent>
+            </w:r>
+            <w:r>
+              <w:rPr>
+                <w:rFonts w:hint="default"/>
+                <w:sz w:val="24"/>
+                <w:szCs w:val="24"/>
+                <w:vertAlign w:val="baseline"/>
+                <w:lang w:val="pl-PL"/>
+              </w:rPr>
+              <w:t>false</w:t>
+            </w:r>
+          </w:p>
+        </w:tc>
+      </w:tr>
+      <w:tr>
+        <w:tblPrEx>
+          <w:tblBorders>
+            <w:top w:val="single" w:color="auto" w:sz="4" w:space="0"/>
+            <w:left w:val="single" w:color="auto" w:sz="4" w:space="0"/>
+            <w:bottom w:val="single" w:color="auto" w:sz="4" w:space="0"/>
+            <w:right w:val="single" w:color="auto" w:sz="4" w:space="0"/>
+            <w:insideH w:val="single" w:color="auto" w:sz="4" w:space="0"/>
+            <w:insideV w:val="single" w:color="auto" w:sz="4" w:space="0"/>
+          </w:tblBorders>
+          <w:tblLayout w:type="fixed"/>
+          <w:tblCellMar>
+            <w:top w:w="0" w:type="dxa"/>
+            <w:left w:w="108" w:type="dxa"/>
+            <w:bottom w:w="0" w:type="dxa"/>
+            <w:right w:w="108" w:type="dxa"/>
+          </w:tblCellMar>
+        </w:tblPrEx>
+        <w:tc>
+          <w:tcPr>
+            <w:tcW w:w="1725" w:type="dxa"/>
+          </w:tcPr>
+          <w:p>
+            <w:pPr>
+              <w:numPr>
+                <w:ilvl w:val="0"/>
+                <w:numId w:val="0"/>
+              </w:numPr>
+              <w:jc w:val="center"/>
+              <w:rPr>
+                <w:rFonts w:hint="default"/>
+                <w:sz w:val="24"/>
+                <w:szCs w:val="24"/>
+                <w:vertAlign w:val="baseline"/>
+                <w:lang w:val="pl-PL"/>
+              </w:rPr>
+            </w:pPr>
+            <w:r>
+              <w:rPr>
+                <w:rFonts w:hint="default"/>
+                <w:sz w:val="24"/>
+                <w:szCs w:val="24"/>
+                <w:vertAlign w:val="baseline"/>
+                <w:lang w:val="pl-PL"/>
+              </w:rPr>
+              <w:t>false</w:t>
+            </w:r>
+          </w:p>
+        </w:tc>
+        <w:tc>
+          <w:tcPr>
+            <w:tcW w:w="1725" w:type="dxa"/>
+          </w:tcPr>
+          <w:p>
+            <w:pPr>
+              <w:numPr>
+                <w:ilvl w:val="0"/>
+                <w:numId w:val="0"/>
+              </w:numPr>
+              <w:jc w:val="center"/>
+              <w:rPr>
+                <w:rFonts w:hint="default"/>
+                <w:sz w:val="24"/>
+                <w:szCs w:val="24"/>
+                <w:vertAlign w:val="baseline"/>
+                <w:lang w:val="pl-PL"/>
+              </w:rPr>
+            </w:pPr>
+            <w:r>
+              <w:rPr>
+                <w:rFonts w:hint="default"/>
+                <w:sz w:val="24"/>
+                <w:szCs w:val="24"/>
+                <w:vertAlign w:val="baseline"/>
+                <w:lang w:val="pl-PL"/>
+              </w:rPr>
+              <w:t>true</w:t>
+            </w:r>
+          </w:p>
+        </w:tc>
+        <w:tc>
+          <w:tcPr>
+            <w:tcW w:w="3465" w:type="dxa"/>
+          </w:tcPr>
+          <w:p>
+            <w:pPr>
+              <w:numPr>
+                <w:ilvl w:val="0"/>
+                <w:numId w:val="0"/>
+              </w:numPr>
+              <w:jc w:val="center"/>
+              <w:rPr>
+                <w:rFonts w:hint="default"/>
+                <w:sz w:val="24"/>
+                <w:szCs w:val="24"/>
+                <w:vertAlign w:val="baseline"/>
+                <w:lang w:val="pl-PL"/>
+              </w:rPr>
+            </w:pPr>
+            <w:r>
+              <w:rPr>
+                <w:rFonts w:hint="default"/>
+                <w:sz w:val="24"/>
+                <w:szCs w:val="24"/>
+                <w:vertAlign w:val="baseline"/>
+                <w:lang w:val="pl-PL"/>
+              </w:rPr>
+              <w:t>true</w:t>
+            </w:r>
+          </w:p>
+        </w:tc>
+      </w:tr>
+      <w:tr>
+        <w:tblPrEx>
+          <w:tblBorders>
+            <w:top w:val="single" w:color="auto" w:sz="4" w:space="0"/>
+            <w:left w:val="single" w:color="auto" w:sz="4" w:space="0"/>
+            <w:bottom w:val="single" w:color="auto" w:sz="4" w:space="0"/>
+            <w:right w:val="single" w:color="auto" w:sz="4" w:space="0"/>
+            <w:insideH w:val="single" w:color="auto" w:sz="4" w:space="0"/>
+            <w:insideV w:val="single" w:color="auto" w:sz="4" w:space="0"/>
+          </w:tblBorders>
+          <w:tblLayout w:type="fixed"/>
+          <w:tblCellMar>
+            <w:top w:w="0" w:type="dxa"/>
+            <w:left w:w="108" w:type="dxa"/>
+            <w:bottom w:w="0" w:type="dxa"/>
+            <w:right w:w="108" w:type="dxa"/>
+          </w:tblCellMar>
+        </w:tblPrEx>
+        <w:tc>
+          <w:tcPr>
+            <w:tcW w:w="1725" w:type="dxa"/>
+          </w:tcPr>
+          <w:p>
+            <w:pPr>
+              <w:numPr>
+                <w:ilvl w:val="0"/>
+                <w:numId w:val="0"/>
+              </w:numPr>
+              <w:jc w:val="center"/>
+              <w:rPr>
+                <w:rFonts w:hint="default"/>
+                <w:sz w:val="24"/>
+                <w:szCs w:val="24"/>
+                <w:vertAlign w:val="baseline"/>
+                <w:lang w:val="pl-PL"/>
+              </w:rPr>
+            </w:pPr>
+            <w:r>
+              <w:rPr>
+                <w:rFonts w:hint="default"/>
+                <w:sz w:val="24"/>
+                <w:szCs w:val="24"/>
+                <w:vertAlign w:val="baseline"/>
+                <w:lang w:val="pl-PL"/>
+              </w:rPr>
+              <w:t>true</w:t>
+            </w:r>
+          </w:p>
+        </w:tc>
+        <w:tc>
+          <w:tcPr>
+            <w:tcW w:w="1725" w:type="dxa"/>
+          </w:tcPr>
+          <w:p>
+            <w:pPr>
+              <w:numPr>
+                <w:ilvl w:val="0"/>
+                <w:numId w:val="0"/>
+              </w:numPr>
+              <w:jc w:val="center"/>
+              <w:rPr>
+                <w:rFonts w:hint="default"/>
+                <w:sz w:val="24"/>
+                <w:szCs w:val="24"/>
+                <w:vertAlign w:val="baseline"/>
+                <w:lang w:val="pl-PL"/>
+              </w:rPr>
+            </w:pPr>
+            <w:r>
+              <w:rPr>
+                <w:rFonts w:hint="default"/>
+                <w:sz w:val="24"/>
+                <w:szCs w:val="24"/>
+                <w:vertAlign w:val="baseline"/>
+                <w:lang w:val="pl-PL"/>
+              </w:rPr>
+              <w:t>false</w:t>
+            </w:r>
+          </w:p>
+        </w:tc>
+        <w:tc>
+          <w:tcPr>
+            <w:tcW w:w="3465" w:type="dxa"/>
+          </w:tcPr>
+          <w:p>
+            <w:pPr>
+              <w:numPr>
+                <w:ilvl w:val="0"/>
+                <w:numId w:val="0"/>
+              </w:numPr>
+              <w:jc w:val="center"/>
+              <w:rPr>
+                <w:rFonts w:hint="default"/>
+                <w:sz w:val="24"/>
+                <w:szCs w:val="24"/>
+                <w:vertAlign w:val="baseline"/>
+                <w:lang w:val="pl-PL"/>
+              </w:rPr>
+            </w:pPr>
+            <w:r>
+              <w:rPr>
+                <w:rFonts w:hint="default"/>
+                <w:sz w:val="24"/>
+                <w:szCs w:val="24"/>
+                <w:vertAlign w:val="baseline"/>
+                <w:lang w:val="pl-PL"/>
+              </w:rPr>
+              <w:t>true</w:t>
+            </w:r>
+          </w:p>
+        </w:tc>
+      </w:tr>
+      <w:tr>
+        <w:tblPrEx>
+          <w:tblBorders>
+            <w:top w:val="single" w:color="auto" w:sz="4" w:space="0"/>
+            <w:left w:val="single" w:color="auto" w:sz="4" w:space="0"/>
+            <w:bottom w:val="single" w:color="auto" w:sz="4" w:space="0"/>
+            <w:right w:val="single" w:color="auto" w:sz="4" w:space="0"/>
+            <w:insideH w:val="single" w:color="auto" w:sz="4" w:space="0"/>
+            <w:insideV w:val="single" w:color="auto" w:sz="4" w:space="0"/>
+          </w:tblBorders>
+          <w:tblLayout w:type="fixed"/>
+          <w:tblCellMar>
+            <w:top w:w="0" w:type="dxa"/>
+            <w:left w:w="108" w:type="dxa"/>
+            <w:bottom w:w="0" w:type="dxa"/>
+            <w:right w:w="108" w:type="dxa"/>
+          </w:tblCellMar>
+        </w:tblPrEx>
+        <w:tc>
+          <w:tcPr>
+            <w:tcW w:w="1725" w:type="dxa"/>
+          </w:tcPr>
+          <w:p>
+            <w:pPr>
+              <w:numPr>
+                <w:ilvl w:val="0"/>
+                <w:numId w:val="0"/>
+              </w:numPr>
+              <w:jc w:val="center"/>
+              <w:rPr>
+                <w:rFonts w:hint="default"/>
+                <w:sz w:val="24"/>
+                <w:szCs w:val="24"/>
+                <w:vertAlign w:val="baseline"/>
+                <w:lang w:val="pl-PL"/>
+              </w:rPr>
+            </w:pPr>
+            <w:r>
+              <w:rPr>
+                <w:rFonts w:hint="default"/>
+                <w:sz w:val="24"/>
+                <w:szCs w:val="24"/>
+                <w:vertAlign w:val="baseline"/>
+                <w:lang w:val="pl-PL"/>
+              </w:rPr>
+              <w:t>true</w:t>
+            </w:r>
+          </w:p>
+        </w:tc>
+        <w:tc>
+          <w:tcPr>
+            <w:tcW w:w="1725" w:type="dxa"/>
+          </w:tcPr>
+          <w:p>
+            <w:pPr>
+              <w:numPr>
+                <w:ilvl w:val="0"/>
+                <w:numId w:val="0"/>
+              </w:numPr>
+              <w:jc w:val="center"/>
+              <w:rPr>
+                <w:rFonts w:hint="default"/>
+                <w:sz w:val="24"/>
+                <w:szCs w:val="24"/>
+                <w:vertAlign w:val="baseline"/>
+                <w:lang w:val="pl-PL"/>
+              </w:rPr>
+            </w:pPr>
+            <w:r>
+              <w:rPr>
+                <w:rFonts w:hint="default"/>
+                <w:sz w:val="24"/>
+                <w:szCs w:val="24"/>
+                <w:vertAlign w:val="baseline"/>
+                <w:lang w:val="pl-PL"/>
+              </w:rPr>
+              <w:t>true</w:t>
+            </w:r>
+          </w:p>
+        </w:tc>
+        <w:tc>
+          <w:tcPr>
+            <w:tcW w:w="3465" w:type="dxa"/>
+          </w:tcPr>
+          <w:p>
+            <w:pPr>
+              <w:numPr>
+                <w:ilvl w:val="0"/>
+                <w:numId w:val="0"/>
+              </w:numPr>
+              <w:jc w:val="center"/>
+              <w:rPr>
+                <w:rFonts w:hint="default"/>
+                <w:sz w:val="24"/>
+                <w:szCs w:val="24"/>
+                <w:vertAlign w:val="baseline"/>
+                <w:lang w:val="pl-PL"/>
+              </w:rPr>
+            </w:pPr>
+            <w:r>
+              <w:rPr>
+                <w:rFonts w:hint="default"/>
+                <w:sz w:val="24"/>
+                <w:szCs w:val="24"/>
+                <w:vertAlign w:val="baseline"/>
+                <w:lang w:val="pl-PL"/>
+              </w:rPr>
+              <w:t>true</w:t>
+            </w:r>
+          </w:p>
+        </w:tc>
+      </w:tr>
+    </w:tbl>
+    <w:p>
+      <w:pPr>
+        <w:numPr>
+          <w:numId w:val="0"/>
+        </w:numPr>
+        <w:ind w:leftChars="0"/>
+        <w:rPr>
+          <w:rFonts w:hint="default"/>
+          <w:sz w:val="24"/>
+          <w:szCs w:val="24"/>
+          <w:lang w:val="pl-PL"/>
+        </w:rPr>
+      </w:pPr>
+      <w:bookmarkStart w:id="0" w:name="_GoBack"/>
+      <w:bookmarkEnd w:id="0"/>
     </w:p>
     <w:p>
       <w:pPr>
@@ -241,6 +1017,753 @@
         <w:t>&amp;&amp;</w:t>
       </w:r>
     </w:p>
+    <w:tbl>
+      <w:tblPr>
+        <w:tblStyle w:val="6"/>
+        <w:tblW w:w="6915" w:type="dxa"/>
+        <w:tblInd w:w="594" w:type="dxa"/>
+        <w:tblBorders>
+          <w:top w:val="single" w:color="auto" w:sz="4" w:space="0"/>
+          <w:left w:val="single" w:color="auto" w:sz="4" w:space="0"/>
+          <w:bottom w:val="single" w:color="auto" w:sz="4" w:space="0"/>
+          <w:right w:val="single" w:color="auto" w:sz="4" w:space="0"/>
+          <w:insideH w:val="single" w:color="auto" w:sz="4" w:space="0"/>
+          <w:insideV w:val="single" w:color="auto" w:sz="4" w:space="0"/>
+        </w:tblBorders>
+        <w:tblLayout w:type="fixed"/>
+        <w:tblCellMar>
+          <w:left w:w="108" w:type="dxa"/>
+          <w:right w:w="108" w:type="dxa"/>
+        </w:tblCellMar>
+      </w:tblPr>
+      <w:tblGrid>
+        <w:gridCol w:w="1725"/>
+        <w:gridCol w:w="1725"/>
+        <w:gridCol w:w="3465"/>
+      </w:tblGrid>
+      <w:tr>
+        <w:tblPrEx>
+          <w:tblBorders>
+            <w:top w:val="single" w:color="auto" w:sz="4" w:space="0"/>
+            <w:left w:val="single" w:color="auto" w:sz="4" w:space="0"/>
+            <w:bottom w:val="single" w:color="auto" w:sz="4" w:space="0"/>
+            <w:right w:val="single" w:color="auto" w:sz="4" w:space="0"/>
+            <w:insideH w:val="single" w:color="auto" w:sz="4" w:space="0"/>
+            <w:insideV w:val="single" w:color="auto" w:sz="4" w:space="0"/>
+          </w:tblBorders>
+          <w:tblLayout w:type="fixed"/>
+          <w:tblCellMar>
+            <w:left w:w="108" w:type="dxa"/>
+            <w:right w:w="108" w:type="dxa"/>
+          </w:tblCellMar>
+        </w:tblPrEx>
+        <w:tc>
+          <w:tcPr>
+            <w:tcW w:w="1725" w:type="dxa"/>
+          </w:tcPr>
+          <w:p>
+            <w:pPr>
+              <w:numPr>
+                <w:numId w:val="0"/>
+              </w:numPr>
+              <w:jc w:val="center"/>
+              <w:rPr>
+                <w:rFonts w:hint="default"/>
+                <w:sz w:val="24"/>
+                <w:szCs w:val="24"/>
+                <w:vertAlign w:val="baseline"/>
+                <w:lang w:val="pl-PL"/>
+              </w:rPr>
+            </w:pPr>
+            <w:r>
+              <w:rPr>
+                <w:rFonts w:hint="default"/>
+                <w:sz w:val="24"/>
+                <w:szCs w:val="24"/>
+                <w:vertAlign w:val="baseline"/>
+                <w:lang w:val="pl-PL"/>
+              </w:rPr>
+              <w:t>wyrażenie1</w:t>
+            </w:r>
+          </w:p>
+        </w:tc>
+        <w:tc>
+          <w:tcPr>
+            <w:tcW w:w="1725" w:type="dxa"/>
+          </w:tcPr>
+          <w:p>
+            <w:pPr>
+              <w:numPr>
+                <w:numId w:val="0"/>
+              </w:numPr>
+              <w:jc w:val="center"/>
+              <w:rPr>
+                <w:rFonts w:hint="default"/>
+                <w:sz w:val="24"/>
+                <w:szCs w:val="24"/>
+                <w:vertAlign w:val="baseline"/>
+                <w:lang w:val="pl-PL"/>
+              </w:rPr>
+            </w:pPr>
+            <w:r>
+              <w:rPr>
+                <w:rFonts w:hint="default"/>
+                <w:sz w:val="24"/>
+                <w:szCs w:val="24"/>
+                <w:vertAlign w:val="baseline"/>
+                <w:lang w:val="pl-PL"/>
+              </w:rPr>
+              <w:t>wyrażenie2</w:t>
+            </w:r>
+          </w:p>
+        </w:tc>
+        <w:tc>
+          <w:tcPr>
+            <w:tcW w:w="3465" w:type="dxa"/>
+          </w:tcPr>
+          <w:p>
+            <w:pPr>
+              <w:numPr>
+                <w:numId w:val="0"/>
+              </w:numPr>
+              <w:jc w:val="center"/>
+              <w:rPr>
+                <w:rFonts w:hint="default"/>
+                <w:sz w:val="24"/>
+                <w:szCs w:val="24"/>
+                <w:vertAlign w:val="baseline"/>
+                <w:lang w:val="pl-PL"/>
+              </w:rPr>
+            </w:pPr>
+            <w:r>
+              <w:rPr>
+                <w:rFonts w:hint="default"/>
+                <w:sz w:val="24"/>
+                <w:szCs w:val="24"/>
+                <w:vertAlign w:val="baseline"/>
+                <w:lang w:val="pl-PL"/>
+              </w:rPr>
+              <w:t>wyrażenie1 &amp;&amp; wyrażenie2</w:t>
+            </w:r>
+          </w:p>
+        </w:tc>
+      </w:tr>
+      <w:tr>
+        <w:tblPrEx>
+          <w:tblBorders>
+            <w:top w:val="single" w:color="auto" w:sz="4" w:space="0"/>
+            <w:left w:val="single" w:color="auto" w:sz="4" w:space="0"/>
+            <w:bottom w:val="single" w:color="auto" w:sz="4" w:space="0"/>
+            <w:right w:val="single" w:color="auto" w:sz="4" w:space="0"/>
+            <w:insideH w:val="single" w:color="auto" w:sz="4" w:space="0"/>
+            <w:insideV w:val="single" w:color="auto" w:sz="4" w:space="0"/>
+          </w:tblBorders>
+          <w:tblLayout w:type="fixed"/>
+          <w:tblCellMar>
+            <w:left w:w="108" w:type="dxa"/>
+            <w:right w:w="108" w:type="dxa"/>
+          </w:tblCellMar>
+        </w:tblPrEx>
+        <w:tc>
+          <w:tcPr>
+            <w:tcW w:w="1725" w:type="dxa"/>
+          </w:tcPr>
+          <w:p>
+            <w:pPr>
+              <w:numPr>
+                <w:numId w:val="0"/>
+              </w:numPr>
+              <w:jc w:val="center"/>
+              <w:rPr>
+                <w:rFonts w:hint="default"/>
+                <w:sz w:val="24"/>
+                <w:szCs w:val="24"/>
+                <w:vertAlign w:val="baseline"/>
+                <w:lang w:val="pl-PL"/>
+              </w:rPr>
+            </w:pPr>
+            <w:r>
+              <w:rPr>
+                <w:rFonts w:hint="default"/>
+                <w:sz w:val="24"/>
+                <w:szCs w:val="24"/>
+                <w:vertAlign w:val="baseline"/>
+                <w:lang w:val="pl-PL"/>
+              </w:rPr>
+              <w:t>false</w:t>
+            </w:r>
+          </w:p>
+        </w:tc>
+        <w:tc>
+          <w:tcPr>
+            <w:tcW w:w="1725" w:type="dxa"/>
+          </w:tcPr>
+          <w:p>
+            <w:pPr>
+              <w:numPr>
+                <w:numId w:val="0"/>
+              </w:numPr>
+              <w:jc w:val="center"/>
+              <w:rPr>
+                <w:rFonts w:hint="default"/>
+                <w:sz w:val="24"/>
+                <w:szCs w:val="24"/>
+                <w:vertAlign w:val="baseline"/>
+                <w:lang w:val="pl-PL"/>
+              </w:rPr>
+            </w:pPr>
+            <w:r>
+              <w:rPr>
+                <w:rFonts w:hint="default"/>
+                <w:sz w:val="24"/>
+                <w:szCs w:val="24"/>
+                <w:vertAlign w:val="baseline"/>
+                <w:lang w:val="pl-PL"/>
+              </w:rPr>
+              <w:t>false</w:t>
+            </w:r>
+          </w:p>
+        </w:tc>
+        <w:tc>
+          <w:tcPr>
+            <w:tcW w:w="3465" w:type="dxa"/>
+          </w:tcPr>
+          <w:p>
+            <w:pPr>
+              <w:numPr>
+                <w:numId w:val="0"/>
+              </w:numPr>
+              <w:jc w:val="center"/>
+              <w:rPr>
+                <w:rFonts w:hint="default"/>
+                <w:sz w:val="24"/>
+                <w:szCs w:val="24"/>
+                <w:vertAlign w:val="baseline"/>
+                <w:lang w:val="pl-PL"/>
+              </w:rPr>
+            </w:pPr>
+            <w:r>
+              <w:rPr>
+                <w:sz w:val="24"/>
+              </w:rPr>
+              <mc:AlternateContent>
+                <mc:Choice Requires="wps">
+                  <w:drawing>
+                    <wp:anchor distT="0" distB="0" distL="114300" distR="114300" simplePos="0" relativeHeight="251659264" behindDoc="0" locked="0" layoutInCell="1" allowOverlap="1">
+                      <wp:simplePos x="0" y="0"/>
+                      <wp:positionH relativeFrom="column">
+                        <wp:posOffset>2555240</wp:posOffset>
+                      </wp:positionH>
+                      <wp:positionV relativeFrom="paragraph">
+                        <wp:posOffset>158750</wp:posOffset>
+                      </wp:positionV>
+                      <wp:extent cx="1162050" cy="600075"/>
+                      <wp:effectExtent l="743585" t="6350" r="18415" b="22225"/>
+                      <wp:wrapNone/>
+                      <wp:docPr id="2" name="Objaśnienie owalne 2"/>
+                      <wp:cNvGraphicFramePr/>
+                      <a:graphic xmlns:a="http://schemas.openxmlformats.org/drawingml/2006/main">
+                        <a:graphicData uri="http://schemas.microsoft.com/office/word/2010/wordprocessingShape">
+                          <wps:wsp>
+                            <wps:cNvSpPr/>
+                            <wps:spPr>
+                              <a:xfrm>
+                                <a:off x="6542405" y="2717800"/>
+                                <a:ext cx="1162050" cy="600075"/>
+                              </a:xfrm>
+                              <a:prstGeom prst="wedgeEllipseCallout">
+                                <a:avLst>
+                                  <a:gd name="adj1" fmla="val -109617"/>
+                                  <a:gd name="adj2" fmla="val 34232"/>
+                                </a:avLst>
+                              </a:prstGeom>
+                              <a:solidFill>
+                                <a:schemeClr val="accent1">
+                                  <a:lumMod val="40000"/>
+                                  <a:lumOff val="60000"/>
+                                </a:schemeClr>
+                              </a:solidFill>
+                            </wps:spPr>
+                            <wps:style>
+                              <a:lnRef idx="2">
+                                <a:schemeClr val="accent1">
+                                  <a:shade val="50000"/>
+                                </a:schemeClr>
+                              </a:lnRef>
+                              <a:fillRef idx="1">
+                                <a:schemeClr val="accent1"/>
+                              </a:fillRef>
+                              <a:effectRef idx="0">
+                                <a:schemeClr val="accent1"/>
+                              </a:effectRef>
+                              <a:fontRef idx="minor">
+                                <a:schemeClr val="lt1"/>
+                              </a:fontRef>
+                            </wps:style>
+                            <wps:txbx>
+                              <w:txbxContent>
+                                <w:p>
+                                  <w:pPr>
+                                    <w:jc w:val="center"/>
+                                    <w:rPr>
+                                      <w:rFonts w:hint="default"/>
+                                      <w:color w:val="000000" w:themeColor="text1"/>
+                                      <w:lang w:val="pl-PL"/>
+                                      <w14:textFill>
+                                        <w14:solidFill>
+                                          <w14:schemeClr w14:val="tx1"/>
+                                        </w14:solidFill>
+                                      </w14:textFill>
+                                    </w:rPr>
+                                  </w:pPr>
+                                  <w:r>
+                                    <w:rPr>
+                                      <w:rFonts w:hint="default"/>
+                                      <w:color w:val="000000" w:themeColor="text1"/>
+                                      <w:lang w:val="pl-PL"/>
+                                      <w14:textFill>
+                                        <w14:solidFill>
+                                          <w14:schemeClr w14:val="tx1"/>
+                                        </w14:solidFill>
+                                      </w14:textFill>
+                                    </w:rPr>
+                                    <w:t xml:space="preserve">Tylko tu jest </w:t>
+                                  </w:r>
+                                  <w:r>
+                                    <w:rPr>
+                                      <w:rFonts w:hint="default"/>
+                                      <w:b/>
+                                      <w:bCs/>
+                                      <w:color w:val="000000" w:themeColor="text1"/>
+                                      <w:lang w:val="pl-PL"/>
+                                      <w14:textFill>
+                                        <w14:solidFill>
+                                          <w14:schemeClr w14:val="tx1"/>
+                                        </w14:solidFill>
+                                      </w14:textFill>
+                                    </w:rPr>
+                                    <w:t>true</w:t>
+                                  </w:r>
+                                </w:p>
+                              </w:txbxContent>
+                            </wps:txbx>
+                            <wps:bodyPr rot="0" spcFirstLastPara="0" vertOverflow="overflow" horzOverflow="overflow" vert="horz" wrap="square" lIns="91440" tIns="45720" rIns="91440" bIns="45720" numCol="1" spcCol="0" rtlCol="0" fromWordArt="0" anchor="ctr" anchorCtr="0" forceAA="0" compatLnSpc="1">
+                              <a:noAutofit/>
+                            </wps:bodyPr>
+                          </wps:wsp>
+                        </a:graphicData>
+                      </a:graphic>
+                    </wp:anchor>
+                  </w:drawing>
+                </mc:Choice>
+                <mc:Fallback>
+                  <w:pict>
+                    <v:shape id="_x0000_s1026" o:spid="_x0000_s1026" o:spt="63" type="#_x0000_t63" style="position:absolute;left:0pt;margin-left:201.2pt;margin-top:12.5pt;height:47.25pt;width:91.5pt;z-index:251659264;v-text-anchor:middle;mso-width-relative:page;mso-height-relative:page;" fillcolor="#BDD7EE [1300]" filled="t" stroked="t" coordsize="21600,21600" o:gfxdata="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" adj="-12877,18194">
+                      <v:fill on="t" focussize="0,0"/>
+                      <v:stroke weight="1pt" color="#41719C [3204]" miterlimit="8" joinstyle="miter"/>
+                      <v:imagedata o:title=""/>
+                      <o:lock v:ext="edit" aspectratio="f"/>
+                      <v:textbox>
+                        <w:txbxContent>
+                          <w:p>
+                            <w:pPr>
+                              <w:jc w:val="center"/>
+                              <w:rPr>
+                                <w:rFonts w:hint="default"/>
+                                <w:color w:val="000000" w:themeColor="text1"/>
+                                <w:lang w:val="pl-PL"/>
+                                <w14:textFill>
+                                  <w14:solidFill>
+                                    <w14:schemeClr w14:val="tx1"/>
+                                  </w14:solidFill>
+                                </w14:textFill>
+                              </w:rPr>
+                            </w:pPr>
+                            <w:r>
+                              <w:rPr>
+                                <w:rFonts w:hint="default"/>
+                                <w:color w:val="000000" w:themeColor="text1"/>
+                                <w:lang w:val="pl-PL"/>
+                                <w14:textFill>
+                                  <w14:solidFill>
+                                    <w14:schemeClr w14:val="tx1"/>
+                                  </w14:solidFill>
+                                </w14:textFill>
+                              </w:rPr>
+                              <w:t xml:space="preserve">Tylko tu jest </w:t>
+                            </w:r>
+                            <w:r>
+                              <w:rPr>
+                                <w:rFonts w:hint="default"/>
+                                <w:b/>
+                                <w:bCs/>
+                                <w:color w:val="000000" w:themeColor="text1"/>
+                                <w:lang w:val="pl-PL"/>
+                                <w14:textFill>
+                                  <w14:solidFill>
+                                    <w14:schemeClr w14:val="tx1"/>
+                                  </w14:solidFill>
+                                </w14:textFill>
+                              </w:rPr>
+                              <w:t>true</w:t>
+                            </w:r>
+                          </w:p>
+                        </w:txbxContent>
+                      </v:textbox>
+                    </v:shape>
+                  </w:pict>
+                </mc:Fallback>
+              </mc:AlternateContent>
+            </w:r>
+            <w:r>
+              <w:rPr>
+                <w:rFonts w:hint="default"/>
+                <w:sz w:val="24"/>
+                <w:szCs w:val="24"/>
+                <w:vertAlign w:val="baseline"/>
+                <w:lang w:val="pl-PL"/>
+              </w:rPr>
+              <w:t>false</w:t>
+            </w:r>
+          </w:p>
+        </w:tc>
+      </w:tr>
+      <w:tr>
+        <w:tblPrEx>
+          <w:tblBorders>
+            <w:top w:val="single" w:color="auto" w:sz="4" w:space="0"/>
+            <w:left w:val="single" w:color="auto" w:sz="4" w:space="0"/>
+            <w:bottom w:val="single" w:color="auto" w:sz="4" w:space="0"/>
+            <w:right w:val="single" w:color="auto" w:sz="4" w:space="0"/>
+            <w:insideH w:val="single" w:color="auto" w:sz="4" w:space="0"/>
+            <w:insideV w:val="single" w:color="auto" w:sz="4" w:space="0"/>
+          </w:tblBorders>
+          <w:tblLayout w:type="fixed"/>
+          <w:tblCellMar>
+            <w:left w:w="108" w:type="dxa"/>
+            <w:right w:w="108" w:type="dxa"/>
+          </w:tblCellMar>
+        </w:tblPrEx>
+        <w:tc>
+          <w:tcPr>
+            <w:tcW w:w="1725" w:type="dxa"/>
+          </w:tcPr>
+          <w:p>
+            <w:pPr>
+              <w:numPr>
+                <w:numId w:val="0"/>
+              </w:numPr>
+              <w:jc w:val="center"/>
+              <w:rPr>
+                <w:rFonts w:hint="default"/>
+                <w:sz w:val="24"/>
+                <w:szCs w:val="24"/>
+                <w:vertAlign w:val="baseline"/>
+                <w:lang w:val="pl-PL"/>
+              </w:rPr>
+            </w:pPr>
+            <w:r>
+              <w:rPr>
+                <w:rFonts w:hint="default"/>
+                <w:sz w:val="24"/>
+                <w:szCs w:val="24"/>
+                <w:vertAlign w:val="baseline"/>
+                <w:lang w:val="pl-PL"/>
+              </w:rPr>
+              <w:t>false</w:t>
+            </w:r>
+          </w:p>
+        </w:tc>
+        <w:tc>
+          <w:tcPr>
+            <w:tcW w:w="1725" w:type="dxa"/>
+          </w:tcPr>
+          <w:p>
+            <w:pPr>
+              <w:numPr>
+                <w:numId w:val="0"/>
+              </w:numPr>
+              <w:jc w:val="center"/>
+              <w:rPr>
+                <w:rFonts w:hint="default"/>
+                <w:sz w:val="24"/>
+                <w:szCs w:val="24"/>
+                <w:vertAlign w:val="baseline"/>
+                <w:lang w:val="pl-PL"/>
+              </w:rPr>
+            </w:pPr>
+            <w:r>
+              <w:rPr>
+                <w:rFonts w:hint="default"/>
+                <w:sz w:val="24"/>
+                <w:szCs w:val="24"/>
+                <w:vertAlign w:val="baseline"/>
+                <w:lang w:val="pl-PL"/>
+              </w:rPr>
+              <w:t>true</w:t>
+            </w:r>
+          </w:p>
+        </w:tc>
+        <w:tc>
+          <w:tcPr>
+            <w:tcW w:w="3465" w:type="dxa"/>
+          </w:tcPr>
+          <w:p>
+            <w:pPr>
+              <w:numPr>
+                <w:numId w:val="0"/>
+              </w:numPr>
+              <w:jc w:val="center"/>
+              <w:rPr>
+                <w:rFonts w:hint="default"/>
+                <w:sz w:val="24"/>
+                <w:szCs w:val="24"/>
+                <w:vertAlign w:val="baseline"/>
+                <w:lang w:val="pl-PL"/>
+              </w:rPr>
+            </w:pPr>
+            <w:r>
+              <w:rPr>
+                <w:rFonts w:hint="default"/>
+                <w:sz w:val="24"/>
+                <w:szCs w:val="24"/>
+                <w:vertAlign w:val="baseline"/>
+                <w:lang w:val="pl-PL"/>
+              </w:rPr>
+              <w:t>false</w:t>
+            </w:r>
+          </w:p>
+        </w:tc>
+      </w:tr>
+      <w:tr>
+        <w:tblPrEx>
+          <w:tblBorders>
+            <w:top w:val="single" w:color="auto" w:sz="4" w:space="0"/>
+            <w:left w:val="single" w:color="auto" w:sz="4" w:space="0"/>
+            <w:bottom w:val="single" w:color="auto" w:sz="4" w:space="0"/>
+            <w:right w:val="single" w:color="auto" w:sz="4" w:space="0"/>
+            <w:insideH w:val="single" w:color="auto" w:sz="4" w:space="0"/>
+            <w:insideV w:val="single" w:color="auto" w:sz="4" w:space="0"/>
+          </w:tblBorders>
+          <w:tblLayout w:type="fixed"/>
+          <w:tblCellMar>
+            <w:left w:w="108" w:type="dxa"/>
+            <w:right w:w="108" w:type="dxa"/>
+          </w:tblCellMar>
+        </w:tblPrEx>
+        <w:tc>
+          <w:tcPr>
+            <w:tcW w:w="1725" w:type="dxa"/>
+          </w:tcPr>
+          <w:p>
+            <w:pPr>
+              <w:numPr>
+                <w:numId w:val="0"/>
+              </w:numPr>
+              <w:jc w:val="center"/>
+              <w:rPr>
+                <w:rFonts w:hint="default"/>
+                <w:sz w:val="24"/>
+                <w:szCs w:val="24"/>
+                <w:vertAlign w:val="baseline"/>
+                <w:lang w:val="pl-PL"/>
+              </w:rPr>
+            </w:pPr>
+            <w:r>
+              <w:rPr>
+                <w:rFonts w:hint="default"/>
+                <w:sz w:val="24"/>
+                <w:szCs w:val="24"/>
+                <w:vertAlign w:val="baseline"/>
+                <w:lang w:val="pl-PL"/>
+              </w:rPr>
+              <w:t>true</w:t>
+            </w:r>
+          </w:p>
+        </w:tc>
+        <w:tc>
+          <w:tcPr>
+            <w:tcW w:w="1725" w:type="dxa"/>
+          </w:tcPr>
+          <w:p>
+            <w:pPr>
+              <w:numPr>
+                <w:numId w:val="0"/>
+              </w:numPr>
+              <w:jc w:val="center"/>
+              <w:rPr>
+                <w:rFonts w:hint="default"/>
+                <w:sz w:val="24"/>
+                <w:szCs w:val="24"/>
+                <w:vertAlign w:val="baseline"/>
+                <w:lang w:val="pl-PL"/>
+              </w:rPr>
+            </w:pPr>
+            <w:r>
+              <w:rPr>
+                <w:rFonts w:hint="default"/>
+                <w:sz w:val="24"/>
+                <w:szCs w:val="24"/>
+                <w:vertAlign w:val="baseline"/>
+                <w:lang w:val="pl-PL"/>
+              </w:rPr>
+              <w:t>false</w:t>
+            </w:r>
+          </w:p>
+        </w:tc>
+        <w:tc>
+          <w:tcPr>
+            <w:tcW w:w="3465" w:type="dxa"/>
+          </w:tcPr>
+          <w:p>
+            <w:pPr>
+              <w:numPr>
+                <w:numId w:val="0"/>
+              </w:numPr>
+              <w:jc w:val="center"/>
+              <w:rPr>
+                <w:rFonts w:hint="default"/>
+                <w:sz w:val="24"/>
+                <w:szCs w:val="24"/>
+                <w:vertAlign w:val="baseline"/>
+                <w:lang w:val="pl-PL"/>
+              </w:rPr>
+            </w:pPr>
+            <w:r>
+              <w:rPr>
+                <w:rFonts w:hint="default"/>
+                <w:sz w:val="24"/>
+                <w:szCs w:val="24"/>
+                <w:vertAlign w:val="baseline"/>
+                <w:lang w:val="pl-PL"/>
+              </w:rPr>
+              <w:t>false</w:t>
+            </w:r>
+          </w:p>
+        </w:tc>
+      </w:tr>
+      <w:tr>
+        <w:tblPrEx>
+          <w:tblBorders>
+            <w:top w:val="single" w:color="auto" w:sz="4" w:space="0"/>
+            <w:left w:val="single" w:color="auto" w:sz="4" w:space="0"/>
+            <w:bottom w:val="single" w:color="auto" w:sz="4" w:space="0"/>
+            <w:right w:val="single" w:color="auto" w:sz="4" w:space="0"/>
+            <w:insideH w:val="single" w:color="auto" w:sz="4" w:space="0"/>
+            <w:insideV w:val="single" w:color="auto" w:sz="4" w:space="0"/>
+          </w:tblBorders>
+          <w:tblLayout w:type="fixed"/>
+          <w:tblCellMar>
+            <w:left w:w="108" w:type="dxa"/>
+            <w:right w:w="108" w:type="dxa"/>
+          </w:tblCellMar>
+        </w:tblPrEx>
+        <w:tc>
+          <w:tcPr>
+            <w:tcW w:w="1725" w:type="dxa"/>
+          </w:tcPr>
+          <w:p>
+            <w:pPr>
+              <w:numPr>
+                <w:numId w:val="0"/>
+              </w:numPr>
+              <w:jc w:val="center"/>
+              <w:rPr>
+                <w:rFonts w:hint="default"/>
+                <w:sz w:val="24"/>
+                <w:szCs w:val="24"/>
+                <w:vertAlign w:val="baseline"/>
+                <w:lang w:val="pl-PL"/>
+              </w:rPr>
+            </w:pPr>
+            <w:r>
+              <w:rPr>
+                <w:rFonts w:hint="default"/>
+                <w:sz w:val="24"/>
+                <w:szCs w:val="24"/>
+                <w:vertAlign w:val="baseline"/>
+                <w:lang w:val="pl-PL"/>
+              </w:rPr>
+              <w:t>true</w:t>
+            </w:r>
+          </w:p>
+        </w:tc>
+        <w:tc>
+          <w:tcPr>
+            <w:tcW w:w="1725" w:type="dxa"/>
+          </w:tcPr>
+          <w:p>
+            <w:pPr>
+              <w:numPr>
+                <w:numId w:val="0"/>
+              </w:numPr>
+              <w:jc w:val="center"/>
+              <w:rPr>
+                <w:rFonts w:hint="default"/>
+                <w:sz w:val="24"/>
+                <w:szCs w:val="24"/>
+                <w:vertAlign w:val="baseline"/>
+                <w:lang w:val="pl-PL"/>
+              </w:rPr>
+            </w:pPr>
+            <w:r>
+              <w:rPr>
+                <w:rFonts w:hint="default"/>
+                <w:sz w:val="24"/>
+                <w:szCs w:val="24"/>
+                <w:vertAlign w:val="baseline"/>
+                <w:lang w:val="pl-PL"/>
+              </w:rPr>
+              <w:t>true</w:t>
+            </w:r>
+          </w:p>
+        </w:tc>
+        <w:tc>
+          <w:tcPr>
+            <w:tcW w:w="3465" w:type="dxa"/>
+          </w:tcPr>
+          <w:p>
+            <w:pPr>
+              <w:numPr>
+                <w:numId w:val="0"/>
+              </w:numPr>
+              <w:jc w:val="center"/>
+              <w:rPr>
+                <w:rFonts w:hint="default"/>
+                <w:sz w:val="24"/>
+                <w:szCs w:val="24"/>
+                <w:vertAlign w:val="baseline"/>
+                <w:lang w:val="pl-PL"/>
+              </w:rPr>
+            </w:pPr>
+            <w:r>
+              <w:rPr>
+                <w:rFonts w:hint="default"/>
+                <w:sz w:val="24"/>
+                <w:szCs w:val="24"/>
+                <w:vertAlign w:val="baseline"/>
+                <w:lang w:val="pl-PL"/>
+              </w:rPr>
+              <w:t>true</w:t>
+            </w:r>
+          </w:p>
+        </w:tc>
+      </w:tr>
+    </w:tbl>
+    <w:p>
+      <w:pPr>
+        <w:numPr>
+          <w:numId w:val="0"/>
+        </w:numPr>
+        <w:ind w:leftChars="0"/>
+        <w:rPr>
+          <w:rFonts w:hint="default"/>
+          <w:sz w:val="24"/>
+          <w:szCs w:val="24"/>
+          <w:lang w:val="pl-PL"/>
+        </w:rPr>
+      </w:pPr>
+    </w:p>
     <w:p>
       <w:pPr>
         <w:numPr>
@@ -278,6 +1801,287 @@
         </w:rPr>
         <w:t>!</w:t>
       </w:r>
+    </w:p>
+    <w:tbl>
+      <w:tblPr>
+        <w:tblStyle w:val="6"/>
+        <w:tblW w:w="5190" w:type="dxa"/>
+        <w:tblInd w:w="594" w:type="dxa"/>
+        <w:tblBorders>
+          <w:top w:val="single" w:color="auto" w:sz="4" w:space="0"/>
+          <w:left w:val="single" w:color="auto" w:sz="4" w:space="0"/>
+          <w:bottom w:val="single" w:color="auto" w:sz="4" w:space="0"/>
+          <w:right w:val="single" w:color="auto" w:sz="4" w:space="0"/>
+          <w:insideH w:val="single" w:color="auto" w:sz="4" w:space="0"/>
+          <w:insideV w:val="single" w:color="auto" w:sz="4" w:space="0"/>
+        </w:tblBorders>
+        <w:tblLayout w:type="fixed"/>
+        <w:tblCellMar>
+          <w:top w:w="0" w:type="dxa"/>
+          <w:left w:w="108" w:type="dxa"/>
+          <w:bottom w:w="0" w:type="dxa"/>
+          <w:right w:w="108" w:type="dxa"/>
+        </w:tblCellMar>
+      </w:tblPr>
+      <w:tblGrid>
+        <w:gridCol w:w="1725"/>
+        <w:gridCol w:w="3465"/>
+      </w:tblGrid>
+      <w:tr>
+        <w:tblPrEx>
+          <w:tblBorders>
+            <w:top w:val="single" w:color="auto" w:sz="4" w:space="0"/>
+            <w:left w:val="single" w:color="auto" w:sz="4" w:space="0"/>
+            <w:bottom w:val="single" w:color="auto" w:sz="4" w:space="0"/>
+            <w:right w:val="single" w:color="auto" w:sz="4" w:space="0"/>
+            <w:insideH w:val="single" w:color="auto" w:sz="4" w:space="0"/>
+            <w:insideV w:val="single" w:color="auto" w:sz="4" w:space="0"/>
+          </w:tblBorders>
+          <w:tblLayout w:type="fixed"/>
+          <w:tblCellMar>
+            <w:top w:w="0" w:type="dxa"/>
+            <w:left w:w="108" w:type="dxa"/>
+            <w:bottom w:w="0" w:type="dxa"/>
+            <w:right w:w="108" w:type="dxa"/>
+          </w:tblCellMar>
+        </w:tblPrEx>
+        <w:tc>
+          <w:tcPr>
+            <w:tcW w:w="1725" w:type="dxa"/>
+          </w:tcPr>
+          <w:p>
+            <w:pPr>
+              <w:numPr>
+                <w:ilvl w:val="0"/>
+                <w:numId w:val="0"/>
+              </w:numPr>
+              <w:jc w:val="center"/>
+              <w:rPr>
+                <w:rFonts w:hint="default"/>
+                <w:sz w:val="24"/>
+                <w:szCs w:val="24"/>
+                <w:vertAlign w:val="baseline"/>
+                <w:lang w:val="pl-PL"/>
+              </w:rPr>
+            </w:pPr>
+            <w:r>
+              <w:rPr>
+                <w:rFonts w:hint="default"/>
+                <w:sz w:val="24"/>
+                <w:szCs w:val="24"/>
+                <w:vertAlign w:val="baseline"/>
+                <w:lang w:val="pl-PL"/>
+              </w:rPr>
+              <w:t>wyrażenie</w:t>
+            </w:r>
+          </w:p>
+        </w:tc>
+        <w:tc>
+          <w:tcPr>
+            <w:tcW w:w="3465" w:type="dxa"/>
+          </w:tcPr>
+          <w:p>
+            <w:pPr>
+              <w:numPr>
+                <w:ilvl w:val="0"/>
+                <w:numId w:val="0"/>
+              </w:numPr>
+              <w:jc w:val="center"/>
+              <w:rPr>
+                <w:rFonts w:hint="default"/>
+                <w:sz w:val="24"/>
+                <w:szCs w:val="24"/>
+                <w:vertAlign w:val="baseline"/>
+                <w:lang w:val="pl-PL"/>
+              </w:rPr>
+            </w:pPr>
+            <w:r>
+              <w:rPr>
+                <w:rFonts w:hint="default"/>
+                <w:sz w:val="24"/>
+                <w:szCs w:val="24"/>
+                <w:vertAlign w:val="baseline"/>
+                <w:lang w:val="pl-PL"/>
+              </w:rPr>
+              <w:t>!(wyrażenie)</w:t>
+            </w:r>
+          </w:p>
+        </w:tc>
+      </w:tr>
+      <w:tr>
+        <w:tblPrEx>
+          <w:tblBorders>
+            <w:top w:val="single" w:color="auto" w:sz="4" w:space="0"/>
+            <w:left w:val="single" w:color="auto" w:sz="4" w:space="0"/>
+            <w:bottom w:val="single" w:color="auto" w:sz="4" w:space="0"/>
+            <w:right w:val="single" w:color="auto" w:sz="4" w:space="0"/>
+            <w:insideH w:val="single" w:color="auto" w:sz="4" w:space="0"/>
+            <w:insideV w:val="single" w:color="auto" w:sz="4" w:space="0"/>
+          </w:tblBorders>
+          <w:tblLayout w:type="fixed"/>
+          <w:tblCellMar>
+            <w:top w:w="0" w:type="dxa"/>
+            <w:left w:w="108" w:type="dxa"/>
+            <w:bottom w:w="0" w:type="dxa"/>
+            <w:right w:w="108" w:type="dxa"/>
+          </w:tblCellMar>
+        </w:tblPrEx>
+        <w:tc>
+          <w:tcPr>
+            <w:tcW w:w="1725" w:type="dxa"/>
+          </w:tcPr>
+          <w:p>
+            <w:pPr>
+              <w:numPr>
+                <w:ilvl w:val="0"/>
+                <w:numId w:val="0"/>
+              </w:numPr>
+              <w:jc w:val="center"/>
+              <w:rPr>
+                <w:rFonts w:hint="default"/>
+                <w:sz w:val="24"/>
+                <w:szCs w:val="24"/>
+                <w:vertAlign w:val="baseline"/>
+                <w:lang w:val="pl-PL"/>
+              </w:rPr>
+            </w:pPr>
+            <w:r>
+              <w:rPr>
+                <w:rFonts w:hint="default"/>
+                <w:sz w:val="24"/>
+                <w:szCs w:val="24"/>
+                <w:vertAlign w:val="baseline"/>
+                <w:lang w:val="pl-PL"/>
+              </w:rPr>
+              <w:t>false</w:t>
+            </w:r>
+          </w:p>
+        </w:tc>
+        <w:tc>
+          <w:tcPr>
+            <w:tcW w:w="3465" w:type="dxa"/>
+          </w:tcPr>
+          <w:p>
+            <w:pPr>
+              <w:numPr>
+                <w:ilvl w:val="0"/>
+                <w:numId w:val="0"/>
+              </w:numPr>
+              <w:jc w:val="center"/>
+              <w:rPr>
+                <w:rFonts w:hint="default"/>
+                <w:sz w:val="24"/>
+                <w:szCs w:val="24"/>
+                <w:vertAlign w:val="baseline"/>
+                <w:lang w:val="pl-PL"/>
+              </w:rPr>
+            </w:pPr>
+            <w:r>
+              <w:rPr>
+                <w:rFonts w:hint="default"/>
+                <w:sz w:val="24"/>
+                <w:lang w:val="pl-PL"/>
+              </w:rPr>
+              <w:t>true</w:t>
+            </w:r>
+          </w:p>
+        </w:tc>
+      </w:tr>
+      <w:tr>
+        <w:tblPrEx>
+          <w:tblBorders>
+            <w:top w:val="single" w:color="auto" w:sz="4" w:space="0"/>
+            <w:left w:val="single" w:color="auto" w:sz="4" w:space="0"/>
+            <w:bottom w:val="single" w:color="auto" w:sz="4" w:space="0"/>
+            <w:right w:val="single" w:color="auto" w:sz="4" w:space="0"/>
+            <w:insideH w:val="single" w:color="auto" w:sz="4" w:space="0"/>
+            <w:insideV w:val="single" w:color="auto" w:sz="4" w:space="0"/>
+          </w:tblBorders>
+          <w:tblLayout w:type="fixed"/>
+          <w:tblCellMar>
+            <w:top w:w="0" w:type="dxa"/>
+            <w:left w:w="108" w:type="dxa"/>
+            <w:bottom w:w="0" w:type="dxa"/>
+            <w:right w:w="108" w:type="dxa"/>
+          </w:tblCellMar>
+        </w:tblPrEx>
+        <w:tc>
+          <w:tcPr>
+            <w:tcW w:w="1725" w:type="dxa"/>
+          </w:tcPr>
+          <w:p>
+            <w:pPr>
+              <w:numPr>
+                <w:ilvl w:val="0"/>
+                <w:numId w:val="0"/>
+              </w:numPr>
+              <w:jc w:val="center"/>
+              <w:rPr>
+                <w:rFonts w:hint="default"/>
+                <w:sz w:val="24"/>
+                <w:szCs w:val="24"/>
+                <w:vertAlign w:val="baseline"/>
+                <w:lang w:val="pl-PL"/>
+              </w:rPr>
+            </w:pPr>
+            <w:r>
+              <w:rPr>
+                <w:rFonts w:hint="default"/>
+                <w:sz w:val="24"/>
+                <w:szCs w:val="24"/>
+                <w:vertAlign w:val="baseline"/>
+                <w:lang w:val="pl-PL"/>
+              </w:rPr>
+              <w:t>true</w:t>
+            </w:r>
+          </w:p>
+        </w:tc>
+        <w:tc>
+          <w:tcPr>
+            <w:tcW w:w="3465" w:type="dxa"/>
+          </w:tcPr>
+          <w:p>
+            <w:pPr>
+              <w:numPr>
+                <w:ilvl w:val="0"/>
+                <w:numId w:val="0"/>
+              </w:numPr>
+              <w:jc w:val="center"/>
+              <w:rPr>
+                <w:rFonts w:hint="default"/>
+                <w:sz w:val="24"/>
+                <w:szCs w:val="24"/>
+                <w:vertAlign w:val="baseline"/>
+                <w:lang w:val="pl-PL"/>
+              </w:rPr>
+            </w:pPr>
+            <w:r>
+              <w:rPr>
+                <w:rFonts w:hint="default"/>
+                <w:sz w:val="24"/>
+                <w:szCs w:val="24"/>
+                <w:vertAlign w:val="baseline"/>
+                <w:lang w:val="pl-PL"/>
+              </w:rPr>
+              <w:t>false</w:t>
+            </w:r>
+          </w:p>
+        </w:tc>
+      </w:tr>
+    </w:tbl>
+    <w:p>
+      <w:pPr>
+        <w:numPr>
+          <w:numId w:val="0"/>
+        </w:numPr>
+        <w:ind w:leftChars="0" w:firstLine="420" w:firstLineChars="0"/>
+        <w:rPr>
+          <w:rFonts w:hint="default"/>
+          <w:sz w:val="24"/>
+          <w:szCs w:val="24"/>
+          <w:lang w:val="pl-PL"/>
+        </w:rPr>
+      </w:pPr>
     </w:p>
     <w:p>
       <w:pPr>
@@ -2620,19 +4424,7 @@
           <w:vertAlign w:val="baseline"/>
           <w:lang w:val="pl-PL"/>
         </w:rPr>
-        <w:t>)) cout &lt;&lt;</w:t>
-      </w:r>
-      <w:bookmarkStart w:id="0" w:name="_GoBack"/>
-      <w:bookmarkEnd w:id="0"/>
-      <w:r>
-        <w:rPr>
-          <w:rFonts w:hint="default" w:ascii="Courier New" w:hAnsi="Courier New" w:cs="Courier New"/>
-          <w:sz w:val="24"/>
-          <w:szCs w:val="24"/>
-          <w:vertAlign w:val="baseline"/>
-          <w:lang w:val="pl-PL"/>
-        </w:rPr>
-        <w:t xml:space="preserve"> </w:t>
+        <w:t xml:space="preserve">)) cout &lt;&lt; </w:t>
       </w:r>
       <w:r>
         <w:rPr>
@@ -3576,6 +5368,26 @@
       <w:szCs w:val="18"/>
     </w:rPr>
   </w:style>
+  <w:style w:type="table" w:styleId="6">
+    <w:name w:val="Table Grid"/>
+    <w:basedOn w:val="5"/>
+    <w:uiPriority w:val="0"/>
+    <w:pPr>
+      <w:widowControl w:val="0"/>
+      <w:jc w:val="both"/>
+    </w:pPr>
+    <w:tblPr>
+      <w:tblBorders>
+        <w:top w:val="single" w:color="auto" w:sz="4" w:space="0"/>
+        <w:left w:val="single" w:color="auto" w:sz="4" w:space="0"/>
+        <w:bottom w:val="single" w:color="auto" w:sz="4" w:space="0"/>
+        <w:right w:val="single" w:color="auto" w:sz="4" w:space="0"/>
+        <w:insideH w:val="single" w:color="auto" w:sz="4" w:space="0"/>
+        <w:insideV w:val="single" w:color="auto" w:sz="4" w:space="0"/>
+      </w:tblBorders>
+      <w:tblLayout w:type="fixed"/>
+    </w:tblPr>
+  </w:style>
 </w:styles>
 </file>
 
@@ -3841,6 +5653,9 @@
     <customSectPr/>
     <customSectPr/>
   </customSectProps>
+  <customShpExts>
+    <customShpInfo spid="_x0000_s1026" textRotate="1"/>
+  </customShpExts>
 </s:customData>
 </file>
 

</xml_diff>